<commit_message>
Updated to the latest dll's
</commit_message>
<xml_diff>
--- a/ApiExamples/Data/TestRepeatingSection.docx
+++ b/ApiExamples/Data/TestRepeatingSection.docx
@@ -1,6 +1,6 @@
 
 <file path=word/document.xml><?xml version="1.0" encoding="utf-8"?>
-<w:document xmlns:wpc="http://schemas.microsoft.com/office/word/2010/wordprocessingCanvas" xmlns:mc="http://schemas.openxmlformats.org/markup-compatibility/2006" xmlns:o="urn:schemas-microsoft-com:office:office" xmlns:r="http://schemas.openxmlformats.org/officeDocument/2006/relationships" xmlns:m="http://schemas.openxmlformats.org/officeDocument/2006/math" xmlns:v="urn:schemas-microsoft-com:vml" xmlns:wp14="http://schemas.microsoft.com/office/word/2010/wordprocessingDrawing" xmlns:wp="http://schemas.openxmlformats.org/drawingml/2006/wordprocessingDrawing" xmlns:w10="urn:schemas-microsoft-com:office:word" xmlns:w="http://schemas.openxmlformats.org/wordprocessingml/2006/main" xmlns:w14="http://schemas.microsoft.com/office/word/2010/wordml" xmlns:w15="http://schemas.microsoft.com/office/word/2012/wordml" xmlns:wpg="http://schemas.microsoft.com/office/word/2010/wordprocessingGroup" xmlns:wpi="http://schemas.microsoft.com/office/word/2010/wordprocessingInk" xmlns:wne="http://schemas.microsoft.com/office/word/2006/wordml" xmlns:wps="http://schemas.microsoft.com/office/word/2010/wordprocessingShape" mc:Ignorable="w14 w15 wp14">
+<w:document xmlns:wpc="http://schemas.microsoft.com/office/word/2010/wordprocessingCanvas" xmlns:cx="http://schemas.microsoft.com/office/drawing/2014/chartex" xmlns:cx1="http://schemas.microsoft.com/office/drawing/2015/9/8/chartex" xmlns:mc="http://schemas.openxmlformats.org/markup-compatibility/2006" xmlns:o="urn:schemas-microsoft-com:office:office" xmlns:r="http://schemas.openxmlformats.org/officeDocument/2006/relationships" xmlns:m="http://schemas.openxmlformats.org/officeDocument/2006/math" xmlns:v="urn:schemas-microsoft-com:vml" xmlns:wp14="http://schemas.microsoft.com/office/word/2010/wordprocessingDrawing" xmlns:wp="http://schemas.openxmlformats.org/drawingml/2006/wordprocessingDrawing" xmlns:w10="urn:schemas-microsoft-com:office:word" xmlns:w="http://schemas.openxmlformats.org/wordprocessingml/2006/main" xmlns:w14="http://schemas.microsoft.com/office/word/2010/wordml" xmlns:w15="http://schemas.microsoft.com/office/word/2012/wordml" xmlns:w16se="http://schemas.microsoft.com/office/word/2015/wordml/symex" xmlns:wpg="http://schemas.microsoft.com/office/word/2010/wordprocessingGroup" xmlns:wpi="http://schemas.microsoft.com/office/word/2010/wordprocessingInk" xmlns:wne="http://schemas.microsoft.com/office/word/2006/wordml" xmlns:wps="http://schemas.microsoft.com/office/word/2010/wordprocessingShape" mc:Ignorable="w14 w15 w16se wp14">
   <w:body>
     <w:sdt>
       <w:sdtPr>
@@ -31,14 +31,12 @@
                   <w:lang w:val="en-NZ"/>
                 </w:rPr>
               </w:pPr>
-              <w:proofErr w:type="spellStart"/>
               <w:r>
                 <w:rPr>
                   <w:lang w:val="en-NZ"/>
                 </w:rPr>
                 <w:t>RepeatingSection</w:t>
               </w:r>
-              <w:proofErr w:type="spellEnd"/>
             </w:p>
           </w:sdtContent>
         </w:sdt>
@@ -62,19 +60,17 @@
               <w:lang w:val="en-NZ"/>
             </w:rPr>
           </w:pPr>
-          <w:proofErr w:type="spellStart"/>
           <w:r>
             <w:rPr>
               <w:lang w:val="en-NZ"/>
             </w:rPr>
             <w:t>RichText</w:t>
           </w:r>
-          <w:proofErr w:type="spellEnd"/>
         </w:p>
+        <w:bookmarkStart w:id="0" w:name="_GoBack" w:displacedByCustomXml="next"/>
+        <w:bookmarkEnd w:id="0" w:displacedByCustomXml="next"/>
       </w:sdtContent>
     </w:sdt>
-    <w:bookmarkStart w:id="0" w:name="_GoBack" w:displacedByCustomXml="prev"/>
-    <w:bookmarkEnd w:id="0" w:displacedByCustomXml="prev"/>
     <w:sectPr>
       <w:pgSz w:w="12240" w:h="15840"/>
       <w:pgMar w:top="1440" w:right="1440" w:bottom="1440" w:left="1440" w:header="720" w:footer="720" w:gutter="0"/>
@@ -86,7 +82,7 @@
 </file>
 
 <file path=word/styles.xml><?xml version="1.0" encoding="utf-8"?>
-<w:styles xmlns:mc="http://schemas.openxmlformats.org/markup-compatibility/2006" xmlns:r="http://schemas.openxmlformats.org/officeDocument/2006/relationships" xmlns:w="http://schemas.openxmlformats.org/wordprocessingml/2006/main" xmlns:w14="http://schemas.microsoft.com/office/word/2010/wordml" xmlns:w15="http://schemas.microsoft.com/office/word/2012/wordml" mc:Ignorable="w14 w15">
+<w:styles xmlns:mc="http://schemas.openxmlformats.org/markup-compatibility/2006" xmlns:r="http://schemas.openxmlformats.org/officeDocument/2006/relationships" xmlns:w="http://schemas.openxmlformats.org/wordprocessingml/2006/main" xmlns:w14="http://schemas.microsoft.com/office/word/2010/wordml" xmlns:w15="http://schemas.microsoft.com/office/word/2012/wordml" xmlns:w16se="http://schemas.microsoft.com/office/word/2015/wordml/symex" mc:Ignorable="w14 w15 w16se">
   <w:docDefaults>
     <w:rPrDefault>
       <w:rPr>
@@ -539,7 +535,7 @@
 </file>
 
 <file path=word/glossary/document.xml><?xml version="1.0" encoding="utf-8"?>
-<w:glossaryDocument xmlns:wpc="http://schemas.microsoft.com/office/word/2010/wordprocessingCanvas" xmlns:mc="http://schemas.openxmlformats.org/markup-compatibility/2006" xmlns:o="urn:schemas-microsoft-com:office:office" xmlns:r="http://schemas.openxmlformats.org/officeDocument/2006/relationships" xmlns:m="http://schemas.openxmlformats.org/officeDocument/2006/math" xmlns:v="urn:schemas-microsoft-com:vml" xmlns:wp14="http://schemas.microsoft.com/office/word/2010/wordprocessingDrawing" xmlns:wp="http://schemas.openxmlformats.org/drawingml/2006/wordprocessingDrawing" xmlns:w10="urn:schemas-microsoft-com:office:word" xmlns:w="http://schemas.openxmlformats.org/wordprocessingml/2006/main" xmlns:w14="http://schemas.microsoft.com/office/word/2010/wordml" xmlns:w15="http://schemas.microsoft.com/office/word/2012/wordml" xmlns:wpg="http://schemas.microsoft.com/office/word/2010/wordprocessingGroup" xmlns:wpi="http://schemas.microsoft.com/office/word/2010/wordprocessingInk" xmlns:wne="http://schemas.microsoft.com/office/word/2006/wordml" xmlns:wps="http://schemas.microsoft.com/office/word/2010/wordprocessingShape" mc:Ignorable="w14 w15 wp14">
+<w:glossaryDocument xmlns:wpc="http://schemas.microsoft.com/office/word/2010/wordprocessingCanvas" xmlns:cx="http://schemas.microsoft.com/office/drawing/2014/chartex" xmlns:cx1="http://schemas.microsoft.com/office/drawing/2015/9/8/chartex" xmlns:mc="http://schemas.openxmlformats.org/markup-compatibility/2006" xmlns:o="urn:schemas-microsoft-com:office:office" xmlns:r="http://schemas.openxmlformats.org/officeDocument/2006/relationships" xmlns:m="http://schemas.openxmlformats.org/officeDocument/2006/math" xmlns:v="urn:schemas-microsoft-com:vml" xmlns:wp14="http://schemas.microsoft.com/office/word/2010/wordprocessingDrawing" xmlns:wp="http://schemas.openxmlformats.org/drawingml/2006/wordprocessingDrawing" xmlns:w10="urn:schemas-microsoft-com:office:word" xmlns:w="http://schemas.openxmlformats.org/wordprocessingml/2006/main" xmlns:w14="http://schemas.microsoft.com/office/word/2010/wordml" xmlns:w15="http://schemas.microsoft.com/office/word/2012/wordml" xmlns:w16se="http://schemas.microsoft.com/office/word/2015/wordml/symex" xmlns:wpg="http://schemas.microsoft.com/office/word/2010/wordprocessingGroup" xmlns:wpi="http://schemas.microsoft.com/office/word/2010/wordprocessingInk" xmlns:wne="http://schemas.microsoft.com/office/word/2006/wordml" xmlns:wps="http://schemas.microsoft.com/office/word/2010/wordprocessingShape" mc:Ignorable="w14 w15 w16se wp14">
   <w:docParts>
     <w:docPart>
       <w:docPartPr>
@@ -598,27 +594,27 @@
 </file>
 
 <file path=word/glossary/fontTable.xml><?xml version="1.0" encoding="utf-8"?>
-<w:fonts xmlns:mc="http://schemas.openxmlformats.org/markup-compatibility/2006" xmlns:r="http://schemas.openxmlformats.org/officeDocument/2006/relationships" xmlns:w="http://schemas.openxmlformats.org/wordprocessingml/2006/main" xmlns:w14="http://schemas.microsoft.com/office/word/2010/wordml" xmlns:w15="http://schemas.microsoft.com/office/word/2012/wordml" mc:Ignorable="w14 w15">
+<w:fonts xmlns:mc="http://schemas.openxmlformats.org/markup-compatibility/2006" xmlns:r="http://schemas.openxmlformats.org/officeDocument/2006/relationships" xmlns:w="http://schemas.openxmlformats.org/wordprocessingml/2006/main" xmlns:w14="http://schemas.microsoft.com/office/word/2010/wordml" xmlns:w15="http://schemas.microsoft.com/office/word/2012/wordml" xmlns:w16se="http://schemas.microsoft.com/office/word/2015/wordml/symex" mc:Ignorable="w14 w15 w16se">
   <w:font w:name="Calibri">
     <w:panose1 w:val="020F0502020204030204"/>
-    <w:charset w:val="00"/>
+    <w:charset w:val="CC"/>
     <w:family w:val="swiss"/>
     <w:pitch w:val="variable"/>
-    <w:sig w:usb0="E00002FF" w:usb1="4000ACFF" w:usb2="00000001" w:usb3="00000000" w:csb0="0000019F" w:csb1="00000000"/>
+    <w:sig w:usb0="E0002EFF" w:usb1="C000247B" w:usb2="00000009" w:usb3="00000000" w:csb0="000001FF" w:csb1="00000000"/>
   </w:font>
   <w:font w:name="Arial">
     <w:panose1 w:val="020B0604020202020204"/>
-    <w:charset w:val="00"/>
+    <w:charset w:val="CC"/>
     <w:family w:val="swiss"/>
     <w:pitch w:val="variable"/>
-    <w:sig w:usb0="E0002EFF" w:usb1="C0007843" w:usb2="00000009" w:usb3="00000000" w:csb0="000001FF" w:csb1="00000000"/>
+    <w:sig w:usb0="E0002EFF" w:usb1="C000785B" w:usb2="00000009" w:usb3="00000000" w:csb0="000001FF" w:csb1="00000000"/>
   </w:font>
   <w:font w:name="Times New Roman">
     <w:panose1 w:val="02020603050405020304"/>
-    <w:charset w:val="00"/>
+    <w:charset w:val="CC"/>
     <w:family w:val="roman"/>
     <w:pitch w:val="variable"/>
-    <w:sig w:usb0="E0002EFF" w:usb1="C0007843" w:usb2="00000009" w:usb3="00000000" w:csb0="000001FF" w:csb1="00000000"/>
+    <w:sig w:usb0="E0002EFF" w:usb1="C000785B" w:usb2="00000009" w:usb3="00000000" w:csb0="000001FF" w:csb1="00000000"/>
   </w:font>
   <w:font w:name="SimSun">
     <w:altName w:val="宋体"/>
@@ -630,16 +626,32 @@
   </w:font>
   <w:font w:name="Calibri Light">
     <w:panose1 w:val="020F0302020204030204"/>
-    <w:charset w:val="00"/>
+    <w:charset w:val="CC"/>
     <w:family w:val="swiss"/>
     <w:pitch w:val="variable"/>
-    <w:sig w:usb0="A00002EF" w:usb1="4000207B" w:usb2="00000000" w:usb3="00000000" w:csb0="0000019F" w:csb1="00000000"/>
+    <w:sig w:usb0="E0002AFF" w:usb1="C000247B" w:usb2="00000009" w:usb3="00000000" w:csb0="000001FF" w:csb1="00000000"/>
+  </w:font>
+  <w:font w:name="DengXian">
+    <w:altName w:val="等线"/>
+    <w:panose1 w:val="02010600030101010101"/>
+    <w:charset w:val="86"/>
+    <w:family w:val="modern"/>
+    <w:pitch w:val="fixed"/>
+    <w:sig w:usb0="00000001" w:usb1="080E0000" w:usb2="00000010" w:usb3="00000000" w:csb0="00040000" w:csb1="00000000"/>
+  </w:font>
+  <w:font w:name="DengXian Light">
+    <w:altName w:val="等线 Light"/>
+    <w:panose1 w:val="02010600030101010101"/>
+    <w:charset w:val="86"/>
+    <w:family w:val="roman"/>
+    <w:notTrueType/>
+    <w:pitch w:val="default"/>
   </w:font>
 </w:fonts>
 </file>
 
 <file path=word/glossary/settings.xml><?xml version="1.0" encoding="utf-8"?>
-<w:settings xmlns:mc="http://schemas.openxmlformats.org/markup-compatibility/2006" xmlns:o="urn:schemas-microsoft-com:office:office" xmlns:r="http://schemas.openxmlformats.org/officeDocument/2006/relationships" xmlns:m="http://schemas.openxmlformats.org/officeDocument/2006/math" xmlns:v="urn:schemas-microsoft-com:vml" xmlns:w10="urn:schemas-microsoft-com:office:word" xmlns:w="http://schemas.openxmlformats.org/wordprocessingml/2006/main" xmlns:w14="http://schemas.microsoft.com/office/word/2010/wordml" xmlns:w15="http://schemas.microsoft.com/office/word/2012/wordml" xmlns:sl="http://schemas.openxmlformats.org/schemaLibrary/2006/main" mc:Ignorable="w14 w15">
+<w:settings xmlns:mc="http://schemas.openxmlformats.org/markup-compatibility/2006" xmlns:o="urn:schemas-microsoft-com:office:office" xmlns:r="http://schemas.openxmlformats.org/officeDocument/2006/relationships" xmlns:m="http://schemas.openxmlformats.org/officeDocument/2006/math" xmlns:v="urn:schemas-microsoft-com:vml" xmlns:w10="urn:schemas-microsoft-com:office:word" xmlns:w="http://schemas.openxmlformats.org/wordprocessingml/2006/main" xmlns:w14="http://schemas.microsoft.com/office/word/2010/wordml" xmlns:w15="http://schemas.microsoft.com/office/word/2012/wordml" xmlns:w16se="http://schemas.microsoft.com/office/word/2015/wordml/symex" xmlns:sl="http://schemas.openxmlformats.org/schemaLibrary/2006/main" mc:Ignorable="w14 w15 w16se">
   <w:view w:val="normal"/>
   <w:defaultTabStop w:val="720"/>
   <w:characterSpacingControl w:val="doNotCompress"/>
@@ -653,15 +665,19 @@
   </w:compat>
   <w:rsids>
     <w:rsidRoot w:val="00CD2B9B"/>
+    <w:rsid w:val="00073501"/>
     <w:rsid w:val="000975F0"/>
     <w:rsid w:val="00157EFC"/>
+    <w:rsid w:val="00343B60"/>
     <w:rsid w:val="008424A7"/>
     <w:rsid w:val="008C79A1"/>
     <w:rsid w:val="00AB31B0"/>
     <w:rsid w:val="00AE246A"/>
+    <w:rsid w:val="00BA3866"/>
     <w:rsid w:val="00C42280"/>
     <w:rsid w:val="00CD2B9B"/>
     <w:rsid w:val="00D15D71"/>
+    <w:rsid w:val="00F30A6B"/>
   </w:rsids>
   <m:mathPr>
     <m:mathFont m:val="Cambria Math"/>
@@ -685,7 +701,7 @@
 </file>
 
 <file path=word/glossary/styles.xml><?xml version="1.0" encoding="utf-8"?>
-<w:styles xmlns:mc="http://schemas.openxmlformats.org/markup-compatibility/2006" xmlns:r="http://schemas.openxmlformats.org/officeDocument/2006/relationships" xmlns:w="http://schemas.openxmlformats.org/wordprocessingml/2006/main" xmlns:w14="http://schemas.microsoft.com/office/word/2010/wordml" xmlns:w15="http://schemas.microsoft.com/office/word/2012/wordml" mc:Ignorable="w14 w15">
+<w:styles xmlns:mc="http://schemas.openxmlformats.org/markup-compatibility/2006" xmlns:r="http://schemas.openxmlformats.org/officeDocument/2006/relationships" xmlns:w="http://schemas.openxmlformats.org/wordprocessingml/2006/main" xmlns:w14="http://schemas.microsoft.com/office/word/2010/wordml" xmlns:w15="http://schemas.microsoft.com/office/word/2012/wordml" xmlns:w16se="http://schemas.microsoft.com/office/word/2015/wordml/symex" mc:Ignorable="w14 w15 w16se">
   <w:docDefaults>
     <w:rPrDefault>
       <w:rPr>
@@ -1110,7 +1126,7 @@
     <w:basedOn w:val="DefaultParagraphFont"/>
     <w:uiPriority w:val="99"/>
     <w:semiHidden/>
-    <w:rsid w:val="000975F0"/>
+    <w:rsid w:val="00073501"/>
     <w:rPr>
       <w:color w:val="808080"/>
     </w:rPr>
@@ -1260,7 +1276,7 @@
 </file>
 
 <file path=word/glossary/webSettings.xml><?xml version="1.0" encoding="utf-8"?>
-<w:webSettings xmlns:mc="http://schemas.openxmlformats.org/markup-compatibility/2006" xmlns:r="http://schemas.openxmlformats.org/officeDocument/2006/relationships" xmlns:w="http://schemas.openxmlformats.org/wordprocessingml/2006/main" xmlns:w14="http://schemas.microsoft.com/office/word/2010/wordml" xmlns:w15="http://schemas.microsoft.com/office/word/2012/wordml" mc:Ignorable="w14 w15">
+<w:webSettings xmlns:mc="http://schemas.openxmlformats.org/markup-compatibility/2006" xmlns:r="http://schemas.openxmlformats.org/officeDocument/2006/relationships" xmlns:w="http://schemas.openxmlformats.org/wordprocessingml/2006/main" xmlns:w14="http://schemas.microsoft.com/office/word/2010/wordml" xmlns:w15="http://schemas.microsoft.com/office/word/2012/wordml" xmlns:w16se="http://schemas.microsoft.com/office/word/2015/wordml/symex" mc:Ignorable="w14 w15 w16se">
   <w:optimizeForBrowser/>
   <w:allowPNG/>
 </w:webSettings>
@@ -1574,7 +1590,7 @@
 </file>
 
 <file path=customXml/itemProps2.xml><?xml version="1.0" encoding="utf-8"?>
-<ds:datastoreItem xmlns:ds="http://schemas.openxmlformats.org/officeDocument/2006/customXml" ds:itemID="{A7D1E5D6-940E-470B-83E7-73C46B48CF3E}">
+<ds:datastoreItem xmlns:ds="http://schemas.openxmlformats.org/officeDocument/2006/customXml" ds:itemID="{BDE613AB-2222-46F8-9AF3-EABADD875808}">
   <ds:schemaRefs>
     <ds:schemaRef ds:uri="http://schemas.openxmlformats.org/officeDocument/2006/bibliography"/>
   </ds:schemaRefs>

</xml_diff>